<commit_message>
Design choice part is added.
</commit_message>
<xml_diff>
--- a/Simulation and Magnetic Design Report/Part2-Topology Selection/Report-Topology Selection.docx
+++ b/Simulation and Magnetic Design Report/Part2-Topology Selection/Report-Topology Selection.docx
@@ -4,6 +4,7 @@
   <w:body>
     <w:p>
       <w:pPr>
+        <w:jc w:val="both"/>
         <w:rPr>
           <w:b/>
           <w:color w:val="000000" w:themeColor="text1"/>
@@ -16,27 +17,12 @@
           <w:color w:val="000000" w:themeColor="text1"/>
           <w:sz w:val="36"/>
         </w:rPr>
-        <w:t>2</w:t>
-      </w:r>
-      <w:r>
-        <w:rPr>
-          <w:b/>
-          <w:color w:val="000000" w:themeColor="text1"/>
-          <w:sz w:val="36"/>
-        </w:rPr>
-        <w:t xml:space="preserve">. </w:t>
-      </w:r>
-      <w:r>
-        <w:rPr>
-          <w:b/>
-          <w:color w:val="000000" w:themeColor="text1"/>
-          <w:sz w:val="36"/>
-        </w:rPr>
-        <w:t>Topology Selection</w:t>
-      </w:r>
-    </w:p>
-    <w:p>
-      <w:pPr>
+        <w:t>2. Topology Selection</w:t>
+      </w:r>
+    </w:p>
+    <w:p>
+      <w:pPr>
+        <w:jc w:val="both"/>
         <w:rPr>
           <w:b/>
           <w:color w:val="000000" w:themeColor="text1"/>
@@ -54,6 +40,7 @@
     </w:p>
     <w:p>
       <w:pPr>
+        <w:jc w:val="both"/>
         <w:rPr>
           <w:b/>
           <w:color w:val="1F497D" w:themeColor="text2"/>
@@ -76,6 +63,7 @@
           <w:ilvl w:val="0"/>
           <w:numId w:val="4"/>
         </w:numPr>
+        <w:jc w:val="both"/>
         <w:rPr>
           <w:color w:val="000000" w:themeColor="text1"/>
           <w:sz w:val="24"/>
@@ -96,28 +84,23 @@
           <w:ilvl w:val="0"/>
           <w:numId w:val="4"/>
         </w:numPr>
-        <w:rPr>
-          <w:color w:val="000000" w:themeColor="text1"/>
-          <w:sz w:val="24"/>
-        </w:rPr>
-      </w:pPr>
-      <w:r>
-        <w:rPr>
-          <w:color w:val="000000" w:themeColor="text1"/>
-          <w:sz w:val="24"/>
-        </w:rPr>
-        <w:t xml:space="preserve">The transient response is </w:t>
-      </w:r>
-      <w:r>
-        <w:rPr>
-          <w:color w:val="000000" w:themeColor="text1"/>
-          <w:sz w:val="24"/>
-        </w:rPr>
-        <w:t>at an advanced level.</w:t>
-      </w:r>
-    </w:p>
-    <w:p>
-      <w:pPr>
+        <w:jc w:val="both"/>
+        <w:rPr>
+          <w:color w:val="000000" w:themeColor="text1"/>
+          <w:sz w:val="24"/>
+        </w:rPr>
+      </w:pPr>
+      <w:r>
+        <w:rPr>
+          <w:color w:val="000000" w:themeColor="text1"/>
+          <w:sz w:val="24"/>
+        </w:rPr>
+        <w:t>The transient response is at an advanced level.</w:t>
+      </w:r>
+    </w:p>
+    <w:p>
+      <w:pPr>
+        <w:jc w:val="both"/>
         <w:rPr>
           <w:b/>
           <w:color w:val="C00000"/>
@@ -140,6 +123,7 @@
           <w:ilvl w:val="0"/>
           <w:numId w:val="4"/>
         </w:numPr>
+        <w:jc w:val="both"/>
         <w:rPr>
           <w:color w:val="000000" w:themeColor="text1"/>
           <w:sz w:val="24"/>
@@ -174,6 +158,7 @@
           <w:ilvl w:val="0"/>
           <w:numId w:val="4"/>
         </w:numPr>
+        <w:jc w:val="both"/>
         <w:rPr>
           <w:color w:val="000000" w:themeColor="text1"/>
           <w:sz w:val="24"/>
@@ -201,6 +186,7 @@
           <w:ilvl w:val="0"/>
           <w:numId w:val="4"/>
         </w:numPr>
+        <w:jc w:val="both"/>
         <w:rPr>
           <w:color w:val="000000" w:themeColor="text1"/>
           <w:sz w:val="24"/>
@@ -249,6 +235,7 @@
           <w:ilvl w:val="0"/>
           <w:numId w:val="4"/>
         </w:numPr>
+        <w:jc w:val="both"/>
         <w:rPr>
           <w:color w:val="000000" w:themeColor="text1"/>
           <w:sz w:val="24"/>
@@ -264,6 +251,7 @@
     </w:p>
     <w:p>
       <w:pPr>
+        <w:jc w:val="both"/>
         <w:rPr>
           <w:b/>
           <w:color w:val="000000" w:themeColor="text1"/>
@@ -289,6 +277,7 @@
     </w:p>
     <w:p>
       <w:pPr>
+        <w:jc w:val="both"/>
         <w:rPr>
           <w:b/>
           <w:i/>
@@ -344,7 +333,7 @@
           <w:lang w:val="en-GB" w:eastAsia="en-GB"/>
         </w:rPr>
         <w:drawing>
-          <wp:inline distT="0" distB="0" distL="0" distR="0">
+          <wp:inline distT="0" distB="0" distL="0" distR="0" wp14:anchorId="24F33B39" wp14:editId="2233C4CA">
             <wp:extent cx="2649325" cy="1847850"/>
             <wp:effectExtent l="0" t="0" r="0" b="0"/>
             <wp:docPr id="3" name="Resim 3" descr="C:\Users\ZEHRA GÜNEŞ\Desktop\1644015.jpg"/>
@@ -361,7 +350,7 @@
                     </pic:cNvPicPr>
                   </pic:nvPicPr>
                   <pic:blipFill>
-                    <a:blip r:embed="rId6">
+                    <a:blip r:embed="rId7">
                       <a:extLst>
                         <a:ext uri="{28A0092B-C50C-407E-A947-70E740481C1C}">
                           <a14:useLocalDpi xmlns:a14="http://schemas.microsoft.com/office/drawing/2010/main" val="0"/>
@@ -418,6 +407,7 @@
     </w:p>
     <w:p>
       <w:pPr>
+        <w:jc w:val="both"/>
         <w:rPr>
           <w:b/>
           <w:color w:val="1F497D" w:themeColor="text2"/>
@@ -440,6 +430,7 @@
           <w:ilvl w:val="0"/>
           <w:numId w:val="8"/>
         </w:numPr>
+        <w:jc w:val="both"/>
         <w:rPr>
           <w:color w:val="000000" w:themeColor="text1"/>
           <w:sz w:val="24"/>
@@ -464,21 +455,7 @@
           <w:color w:val="000000" w:themeColor="text1"/>
           <w:sz w:val="24"/>
         </w:rPr>
-        <w:t xml:space="preserve">with respect to other switching DC power supplies. This enhances for a designer to have cost advantage and </w:t>
-      </w:r>
-      <w:r>
-        <w:rPr>
-          <w:color w:val="000000" w:themeColor="text1"/>
-          <w:sz w:val="24"/>
-        </w:rPr>
-        <w:t xml:space="preserve">magnetic and electrical </w:t>
-      </w:r>
-      <w:r>
-        <w:rPr>
-          <w:color w:val="000000" w:themeColor="text1"/>
-          <w:sz w:val="24"/>
-        </w:rPr>
-        <w:t>design simplicity.</w:t>
+        <w:t>with respect to other switching DC power supplies. This enhances for a designer to have cost advantage and magnetic and electrical design simplicity.</w:t>
       </w:r>
     </w:p>
     <w:p>
@@ -488,6 +465,7 @@
           <w:ilvl w:val="0"/>
           <w:numId w:val="8"/>
         </w:numPr>
+        <w:jc w:val="both"/>
         <w:rPr>
           <w:color w:val="000000" w:themeColor="text1"/>
           <w:sz w:val="24"/>
@@ -508,6 +486,7 @@
           <w:ilvl w:val="0"/>
           <w:numId w:val="8"/>
         </w:numPr>
+        <w:jc w:val="both"/>
         <w:rPr>
           <w:color w:val="000000" w:themeColor="text1"/>
           <w:sz w:val="24"/>
@@ -528,6 +507,7 @@
           <w:ilvl w:val="0"/>
           <w:numId w:val="8"/>
         </w:numPr>
+        <w:jc w:val="both"/>
         <w:rPr>
           <w:color w:val="000000" w:themeColor="text1"/>
           <w:sz w:val="24"/>
@@ -543,6 +523,7 @@
     </w:p>
     <w:p>
       <w:pPr>
+        <w:jc w:val="both"/>
         <w:rPr>
           <w:b/>
           <w:color w:val="C00000"/>
@@ -565,6 +546,7 @@
           <w:ilvl w:val="0"/>
           <w:numId w:val="7"/>
         </w:numPr>
+        <w:jc w:val="both"/>
         <w:rPr>
           <w:color w:val="000000" w:themeColor="text1"/>
           <w:sz w:val="24"/>
@@ -585,6 +567,7 @@
           <w:ilvl w:val="0"/>
           <w:numId w:val="7"/>
         </w:numPr>
+        <w:jc w:val="both"/>
         <w:rPr>
           <w:color w:val="000000" w:themeColor="text1"/>
           <w:sz w:val="24"/>
@@ -605,6 +588,7 @@
           <w:ilvl w:val="0"/>
           <w:numId w:val="7"/>
         </w:numPr>
+        <w:jc w:val="both"/>
         <w:rPr>
           <w:color w:val="000000" w:themeColor="text1"/>
           <w:sz w:val="24"/>
@@ -620,6 +604,7 @@
     </w:p>
     <w:p>
       <w:pPr>
+        <w:jc w:val="both"/>
         <w:rPr>
           <w:b/>
           <w:i/>
@@ -658,7 +643,7 @@
           <w:lang w:val="en-GB" w:eastAsia="en-GB"/>
         </w:rPr>
         <w:drawing>
-          <wp:inline distT="0" distB="0" distL="0" distR="0">
+          <wp:inline distT="0" distB="0" distL="0" distR="0" wp14:anchorId="37112D02" wp14:editId="28F88556">
             <wp:extent cx="3019425" cy="1752536"/>
             <wp:effectExtent l="0" t="0" r="0" b="635"/>
             <wp:docPr id="2" name="Resim 2" descr="C:\Users\ZEHRA GÜNEŞ\Desktop\1644015618.jpg"/>
@@ -675,7 +660,7 @@
                     </pic:cNvPicPr>
                   </pic:nvPicPr>
                   <pic:blipFill>
-                    <a:blip r:embed="rId7">
+                    <a:blip r:embed="rId8">
                       <a:extLst>
                         <a:ext uri="{28A0092B-C50C-407E-A947-70E740481C1C}">
                           <a14:useLocalDpi xmlns:a14="http://schemas.microsoft.com/office/drawing/2010/main" val="0"/>
@@ -739,6 +724,7 @@
     </w:p>
     <w:p>
       <w:pPr>
+        <w:jc w:val="both"/>
         <w:rPr>
           <w:b/>
           <w:color w:val="1F497D" w:themeColor="text2"/>
@@ -761,24 +747,18 @@
           <w:ilvl w:val="0"/>
           <w:numId w:val="4"/>
         </w:numPr>
-        <w:rPr>
-          <w:color w:val="000000" w:themeColor="text1"/>
-          <w:sz w:val="24"/>
-        </w:rPr>
-      </w:pPr>
-      <w:r>
-        <w:rPr>
-          <w:color w:val="000000" w:themeColor="text1"/>
-          <w:sz w:val="24"/>
-        </w:rPr>
-        <w:t>The o</w:t>
-      </w:r>
-      <w:r>
-        <w:rPr>
-          <w:color w:val="000000" w:themeColor="text1"/>
-          <w:sz w:val="24"/>
-        </w:rPr>
-        <w:t>utput inductor and diode ensure a continuous current flow in the output side.</w:t>
+        <w:jc w:val="both"/>
+        <w:rPr>
+          <w:color w:val="000000" w:themeColor="text1"/>
+          <w:sz w:val="24"/>
+        </w:rPr>
+      </w:pPr>
+      <w:r>
+        <w:rPr>
+          <w:color w:val="000000" w:themeColor="text1"/>
+          <w:sz w:val="24"/>
+        </w:rPr>
+        <w:t>The output inductor and diode ensure a continuous current flow in the output side.</w:t>
       </w:r>
     </w:p>
     <w:p>
@@ -788,24 +768,18 @@
           <w:ilvl w:val="0"/>
           <w:numId w:val="4"/>
         </w:numPr>
-        <w:rPr>
-          <w:color w:val="000000" w:themeColor="text1"/>
-          <w:sz w:val="24"/>
-        </w:rPr>
-      </w:pPr>
-      <w:r>
-        <w:rPr>
-          <w:color w:val="000000" w:themeColor="text1"/>
-          <w:sz w:val="24"/>
-        </w:rPr>
-        <w:t>The t</w:t>
-      </w:r>
-      <w:r>
-        <w:rPr>
-          <w:color w:val="000000" w:themeColor="text1"/>
-          <w:sz w:val="24"/>
-        </w:rPr>
-        <w:t>ransformer is utilized as a direct power transfer tool, not to store.</w:t>
+        <w:jc w:val="both"/>
+        <w:rPr>
+          <w:color w:val="000000" w:themeColor="text1"/>
+          <w:sz w:val="24"/>
+        </w:rPr>
+      </w:pPr>
+      <w:r>
+        <w:rPr>
+          <w:color w:val="000000" w:themeColor="text1"/>
+          <w:sz w:val="24"/>
+        </w:rPr>
+        <w:t>The transformer is utilized as a direct power transfer tool, not to store.</w:t>
       </w:r>
     </w:p>
     <w:p>
@@ -815,24 +789,18 @@
           <w:ilvl w:val="0"/>
           <w:numId w:val="4"/>
         </w:numPr>
-        <w:rPr>
-          <w:color w:val="000000" w:themeColor="text1"/>
-          <w:sz w:val="24"/>
-        </w:rPr>
-      </w:pPr>
-      <w:r>
-        <w:rPr>
-          <w:color w:val="000000" w:themeColor="text1"/>
-          <w:sz w:val="24"/>
-        </w:rPr>
-        <w:t>G</w:t>
-      </w:r>
-      <w:r>
-        <w:rPr>
-          <w:color w:val="000000" w:themeColor="text1"/>
-          <w:sz w:val="24"/>
-        </w:rPr>
-        <w:t>apless cores can also be used leading higher L</w:t>
+        <w:jc w:val="both"/>
+        <w:rPr>
+          <w:color w:val="000000" w:themeColor="text1"/>
+          <w:sz w:val="24"/>
+        </w:rPr>
+      </w:pPr>
+      <w:r>
+        <w:rPr>
+          <w:color w:val="000000" w:themeColor="text1"/>
+          <w:sz w:val="24"/>
+        </w:rPr>
+        <w:t>Gapless cores can also be used leading higher L</w:t>
       </w:r>
       <w:r>
         <w:rPr>
@@ -852,6 +820,7 @@
     </w:p>
     <w:p>
       <w:pPr>
+        <w:jc w:val="both"/>
         <w:rPr>
           <w:b/>
           <w:color w:val="C00000"/>
@@ -874,6 +843,7 @@
           <w:ilvl w:val="0"/>
           <w:numId w:val="7"/>
         </w:numPr>
+        <w:jc w:val="both"/>
         <w:rPr>
           <w:color w:val="000000" w:themeColor="text1"/>
           <w:sz w:val="24"/>
@@ -901,6 +871,7 @@
           <w:ilvl w:val="0"/>
           <w:numId w:val="7"/>
         </w:numPr>
+        <w:jc w:val="both"/>
         <w:rPr>
           <w:color w:val="000000" w:themeColor="text1"/>
           <w:sz w:val="24"/>
@@ -928,6 +899,7 @@
           <w:ilvl w:val="0"/>
           <w:numId w:val="7"/>
         </w:numPr>
+        <w:jc w:val="both"/>
         <w:rPr>
           <w:color w:val="000000" w:themeColor="text1"/>
           <w:sz w:val="24"/>
@@ -955,6 +927,7 @@
           <w:ilvl w:val="0"/>
           <w:numId w:val="7"/>
         </w:numPr>
+        <w:jc w:val="both"/>
         <w:rPr>
           <w:color w:val="000000" w:themeColor="text1"/>
           <w:sz w:val="24"/>
@@ -970,6 +943,7 @@
     </w:p>
     <w:p>
       <w:pPr>
+        <w:jc w:val="both"/>
         <w:rPr>
           <w:b/>
           <w:i/>
@@ -1012,7 +986,7 @@
           <w:lang w:val="en-GB" w:eastAsia="en-GB"/>
         </w:rPr>
         <w:drawing>
-          <wp:inline distT="0" distB="0" distL="0" distR="0">
+          <wp:inline distT="0" distB="0" distL="0" distR="0" wp14:anchorId="61200563" wp14:editId="247B9C4E">
             <wp:extent cx="3352800" cy="1706606"/>
             <wp:effectExtent l="0" t="0" r="0" b="8255"/>
             <wp:docPr id="4" name="Resim 4" descr="Push Pull Converter Application Notes - MPS Industries, Inc."/>
@@ -1029,7 +1003,7 @@
                     </pic:cNvPicPr>
                   </pic:nvPicPr>
                   <pic:blipFill>
-                    <a:blip r:embed="rId8">
+                    <a:blip r:embed="rId9">
                       <a:extLst>
                         <a:ext uri="{28A0092B-C50C-407E-A947-70E740481C1C}">
                           <a14:useLocalDpi xmlns:a14="http://schemas.microsoft.com/office/drawing/2010/main" val="0"/>
@@ -1069,6 +1043,7 @@
           <w:color w:val="000000" w:themeColor="text1"/>
         </w:rPr>
       </w:pPr>
+      <w:bookmarkStart w:id="0" w:name="_GoBack"/>
       <w:r>
         <w:rPr>
           <w:i/>
@@ -1091,8 +1066,10 @@
         <w:t>Model</w:t>
       </w:r>
     </w:p>
-    <w:p>
-      <w:pPr>
+    <w:bookmarkEnd w:id="0"/>
+    <w:p>
+      <w:pPr>
+        <w:jc w:val="both"/>
         <w:rPr>
           <w:b/>
           <w:color w:val="1F497D" w:themeColor="text2"/>
@@ -1115,6 +1092,7 @@
           <w:ilvl w:val="0"/>
           <w:numId w:val="4"/>
         </w:numPr>
+        <w:jc w:val="both"/>
         <w:rPr>
           <w:color w:val="000000" w:themeColor="text1"/>
           <w:sz w:val="24"/>
@@ -1165,31 +1143,18 @@
           <w:ilvl w:val="0"/>
           <w:numId w:val="4"/>
         </w:numPr>
-        <w:rPr>
-          <w:color w:val="000000" w:themeColor="text1"/>
-          <w:sz w:val="24"/>
-        </w:rPr>
-      </w:pPr>
-      <w:r>
-        <w:rPr>
-          <w:color w:val="000000" w:themeColor="text1"/>
-          <w:sz w:val="24"/>
-        </w:rPr>
-        <w:t xml:space="preserve">It can properly function </w:t>
-      </w:r>
-      <w:r>
-        <w:rPr>
-          <w:color w:val="000000" w:themeColor="text1"/>
-          <w:sz w:val="24"/>
-        </w:rPr>
-        <w:t xml:space="preserve">even </w:t>
-      </w:r>
-      <w:r>
-        <w:rPr>
-          <w:color w:val="000000" w:themeColor="text1"/>
-          <w:sz w:val="24"/>
-        </w:rPr>
-        <w:t>at high power applications.</w:t>
+        <w:jc w:val="both"/>
+        <w:rPr>
+          <w:color w:val="000000" w:themeColor="text1"/>
+          <w:sz w:val="24"/>
+        </w:rPr>
+      </w:pPr>
+      <w:r>
+        <w:rPr>
+          <w:color w:val="000000" w:themeColor="text1"/>
+          <w:sz w:val="24"/>
+        </w:rPr>
+        <w:t>It can properly function even at high power applications.</w:t>
       </w:r>
     </w:p>
     <w:p>
@@ -1199,6 +1164,7 @@
           <w:ilvl w:val="0"/>
           <w:numId w:val="4"/>
         </w:numPr>
+        <w:jc w:val="both"/>
         <w:rPr>
           <w:color w:val="000000" w:themeColor="text1"/>
           <w:sz w:val="24"/>
@@ -1219,6 +1185,7 @@
           <w:ilvl w:val="0"/>
           <w:numId w:val="4"/>
         </w:numPr>
+        <w:jc w:val="both"/>
         <w:rPr>
           <w:color w:val="000000" w:themeColor="text1"/>
           <w:sz w:val="24"/>
@@ -1240,30 +1207,23 @@
           <w:ilvl w:val="0"/>
           <w:numId w:val="4"/>
         </w:numPr>
-        <w:rPr>
-          <w:color w:val="000000" w:themeColor="text1"/>
-          <w:sz w:val="24"/>
-        </w:rPr>
-      </w:pPr>
-      <w:r>
-        <w:rPr>
-          <w:color w:val="000000" w:themeColor="text1"/>
-          <w:sz w:val="24"/>
-        </w:rPr>
-        <w:t>DC components of the output currents at two consecutive switching periods magnetically oppose each other and the core saturation risk is</w:t>
-      </w:r>
-      <w:bookmarkStart w:id="0" w:name="_GoBack"/>
-      <w:bookmarkEnd w:id="0"/>
-      <w:r>
-        <w:rPr>
-          <w:color w:val="000000" w:themeColor="text1"/>
-          <w:sz w:val="24"/>
-        </w:rPr>
-        <w:t xml:space="preserve"> reduced.</w:t>
-      </w:r>
-    </w:p>
-    <w:p>
-      <w:pPr>
+        <w:jc w:val="both"/>
+        <w:rPr>
+          <w:color w:val="000000" w:themeColor="text1"/>
+          <w:sz w:val="24"/>
+        </w:rPr>
+      </w:pPr>
+      <w:r>
+        <w:rPr>
+          <w:color w:val="000000" w:themeColor="text1"/>
+          <w:sz w:val="24"/>
+        </w:rPr>
+        <w:t>DC components of the output currents at two consecutive switching periods magnetically oppose each other and the core saturation risk is reduced.</w:t>
+      </w:r>
+    </w:p>
+    <w:p>
+      <w:pPr>
+        <w:jc w:val="both"/>
         <w:rPr>
           <w:b/>
           <w:color w:val="C00000"/>
@@ -1286,6 +1246,7 @@
           <w:ilvl w:val="0"/>
           <w:numId w:val="4"/>
         </w:numPr>
+        <w:jc w:val="both"/>
         <w:rPr>
           <w:b/>
           <w:color w:val="000000" w:themeColor="text1"/>
@@ -1307,32 +1268,19 @@
           <w:ilvl w:val="0"/>
           <w:numId w:val="4"/>
         </w:numPr>
-        <w:rPr>
-          <w:b/>
-          <w:color w:val="000000" w:themeColor="text1"/>
-          <w:sz w:val="24"/>
-        </w:rPr>
-      </w:pPr>
-      <w:r>
-        <w:rPr>
-          <w:color w:val="000000" w:themeColor="text1"/>
-          <w:sz w:val="24"/>
-        </w:rPr>
-        <w:t xml:space="preserve">The cost is increased as it needs more transformer windings and switches compared to </w:t>
-      </w:r>
-      <w:r>
-        <w:rPr>
-          <w:color w:val="000000" w:themeColor="text1"/>
-          <w:sz w:val="24"/>
-        </w:rPr>
-        <w:t xml:space="preserve">the </w:t>
-      </w:r>
-      <w:r>
-        <w:rPr>
-          <w:color w:val="000000" w:themeColor="text1"/>
-          <w:sz w:val="24"/>
-        </w:rPr>
-        <w:t>Flyback topology especially.</w:t>
+        <w:jc w:val="both"/>
+        <w:rPr>
+          <w:b/>
+          <w:color w:val="000000" w:themeColor="text1"/>
+          <w:sz w:val="24"/>
+        </w:rPr>
+      </w:pPr>
+      <w:r>
+        <w:rPr>
+          <w:color w:val="000000" w:themeColor="text1"/>
+          <w:sz w:val="24"/>
+        </w:rPr>
+        <w:t>The cost is increased as it needs more transformer windings and switches compared to the Flyback topology especially.</w:t>
       </w:r>
     </w:p>
     <w:p>
@@ -1342,6 +1290,7 @@
           <w:ilvl w:val="0"/>
           <w:numId w:val="4"/>
         </w:numPr>
+        <w:jc w:val="both"/>
         <w:rPr>
           <w:color w:val="000000" w:themeColor="text1"/>
           <w:sz w:val="24"/>
@@ -1368,6 +1317,31 @@
         </w:rPr>
         <w:t>.</w:t>
       </w:r>
+    </w:p>
+    <w:p>
+      <w:pPr>
+        <w:ind w:firstLine="360"/>
+        <w:jc w:val="both"/>
+        <w:rPr>
+          <w:color w:val="000000" w:themeColor="text1"/>
+          <w:sz w:val="24"/>
+        </w:rPr>
+      </w:pPr>
+      <w:r>
+        <w:rPr>
+          <w:color w:val="000000" w:themeColor="text1"/>
+          <w:sz w:val="24"/>
+        </w:rPr>
+        <w:t>Considering the given criteria, budget, magnetic design phase and provided duration for the project, the team has decided on to design Flyback topology as it has the advantages for the costs (requiring fewer components) and a simpler form with respect to other ones (only one switch to regulate, no inductor takes place at the output side: reduced duration and more flexibility on the magnetic design phase)</w:t>
+      </w:r>
+    </w:p>
+    <w:p>
+      <w:pPr>
+        <w:rPr>
+          <w:color w:val="000000" w:themeColor="text1"/>
+          <w:sz w:val="24"/>
+        </w:rPr>
+      </w:pPr>
     </w:p>
     <w:sectPr>
       <w:pgSz w:w="11906" w:h="16838"/>
@@ -3073,4 +3047,16 @@
   <a:objectDefaults/>
   <a:extraClrSchemeLst/>
 </a:theme>
+</file>
+
+<file path=customXml/item1.xml><?xml version="1.0" encoding="utf-8"?>
+<b:Sources xmlns:b="http://schemas.openxmlformats.org/officeDocument/2006/bibliography" xmlns="http://schemas.openxmlformats.org/officeDocument/2006/bibliography" SelectedStyle="\APA.XSL" StyleName="APA"/>
+</file>
+
+<file path=customXml/itemProps1.xml><?xml version="1.0" encoding="utf-8"?>
+<ds:datastoreItem xmlns:ds="http://schemas.openxmlformats.org/officeDocument/2006/customXml" ds:itemID="{F5207710-24B8-4DAC-A552-0FC42B385D44}">
+  <ds:schemaRefs>
+    <ds:schemaRef ds:uri="http://schemas.openxmlformats.org/officeDocument/2006/bibliography"/>
+  </ds:schemaRefs>
+</ds:datastoreItem>
 </file>
</xml_diff>